<commit_message>
Added task-2-reflection in module-8-reflection.docx
</commit_message>
<xml_diff>
--- a/module-8-reflection.docx
+++ b/module-8-reflection.docx
@@ -50,22 +50,51 @@
           <w:szCs w:val="28"/>
         </w:rPr>
       </w:pPr>
-      <w:r>
-        <w:rPr>
-          <w:rFonts w:ascii="Times New Roman" w:hAnsi="Times New Roman" w:cs="Times New Roman"/>
-          <w:b/>
-          <w:sz w:val="28"/>
-          <w:szCs w:val="28"/>
-        </w:rPr>
-        <w:t xml:space="preserve">Ans) </w:t>
-      </w:r>
-      <w:r>
-        <w:rPr>
-          <w:rFonts w:ascii="Times New Roman" w:hAnsi="Times New Roman" w:cs="Times New Roman"/>
-          <w:sz w:val="28"/>
-          <w:szCs w:val="28"/>
-        </w:rPr>
-        <w:t>An ideal bootstrap grid for a web page that has a title and a registration form is dividing the grid into col-6,col-3,col-3.</w:t>
+      <w:proofErr w:type="spellStart"/>
+      <w:r>
+        <w:rPr>
+          <w:rFonts w:ascii="Times New Roman" w:hAnsi="Times New Roman" w:cs="Times New Roman"/>
+          <w:b/>
+          <w:sz w:val="28"/>
+          <w:szCs w:val="28"/>
+        </w:rPr>
+        <w:t>Ans</w:t>
+      </w:r>
+      <w:proofErr w:type="spellEnd"/>
+      <w:r>
+        <w:rPr>
+          <w:rFonts w:ascii="Times New Roman" w:hAnsi="Times New Roman" w:cs="Times New Roman"/>
+          <w:b/>
+          <w:sz w:val="28"/>
+          <w:szCs w:val="28"/>
+        </w:rPr>
+        <w:t xml:space="preserve">) </w:t>
+      </w:r>
+      <w:r>
+        <w:rPr>
+          <w:rFonts w:ascii="Times New Roman" w:hAnsi="Times New Roman" w:cs="Times New Roman"/>
+          <w:sz w:val="28"/>
+          <w:szCs w:val="28"/>
+        </w:rPr>
+        <w:t>An ideal bootstrap grid for a web page that has a title and a registration form is dividing the grid into col-6</w:t>
+      </w:r>
+      <w:proofErr w:type="gramStart"/>
+      <w:r>
+        <w:rPr>
+          <w:rFonts w:ascii="Times New Roman" w:hAnsi="Times New Roman" w:cs="Times New Roman"/>
+          <w:sz w:val="28"/>
+          <w:szCs w:val="28"/>
+        </w:rPr>
+        <w:t>,col</w:t>
+      </w:r>
+      <w:proofErr w:type="gramEnd"/>
+      <w:r>
+        <w:rPr>
+          <w:rFonts w:ascii="Times New Roman" w:hAnsi="Times New Roman" w:cs="Times New Roman"/>
+          <w:sz w:val="28"/>
+          <w:szCs w:val="28"/>
+        </w:rPr>
+        <w:t>-3,col-3.</w:t>
       </w:r>
     </w:p>
     <w:p>
@@ -105,14 +134,25 @@
           <w:szCs w:val="28"/>
         </w:rPr>
       </w:pPr>
-      <w:r>
-        <w:rPr>
-          <w:rFonts w:ascii="Times New Roman" w:hAnsi="Times New Roman" w:cs="Times New Roman"/>
-          <w:b/>
-          <w:sz w:val="28"/>
-          <w:szCs w:val="28"/>
-        </w:rPr>
-        <w:t xml:space="preserve">Ans) </w:t>
+      <w:proofErr w:type="spellStart"/>
+      <w:r>
+        <w:rPr>
+          <w:rFonts w:ascii="Times New Roman" w:hAnsi="Times New Roman" w:cs="Times New Roman"/>
+          <w:b/>
+          <w:sz w:val="28"/>
+          <w:szCs w:val="28"/>
+        </w:rPr>
+        <w:t>Ans</w:t>
+      </w:r>
+      <w:proofErr w:type="spellEnd"/>
+      <w:r>
+        <w:rPr>
+          <w:rFonts w:ascii="Times New Roman" w:hAnsi="Times New Roman" w:cs="Times New Roman"/>
+          <w:b/>
+          <w:sz w:val="28"/>
+          <w:szCs w:val="28"/>
+        </w:rPr>
+        <w:t xml:space="preserve">) </w:t>
       </w:r>
       <w:r>
         <w:rPr>
@@ -159,14 +199,25 @@
           <w:szCs w:val="28"/>
         </w:rPr>
       </w:pPr>
-      <w:r>
-        <w:rPr>
-          <w:rFonts w:ascii="Times New Roman" w:hAnsi="Times New Roman" w:cs="Times New Roman"/>
-          <w:b/>
-          <w:sz w:val="28"/>
-          <w:szCs w:val="28"/>
-        </w:rPr>
-        <w:t xml:space="preserve">Ans) </w:t>
+      <w:proofErr w:type="spellStart"/>
+      <w:r>
+        <w:rPr>
+          <w:rFonts w:ascii="Times New Roman" w:hAnsi="Times New Roman" w:cs="Times New Roman"/>
+          <w:b/>
+          <w:sz w:val="28"/>
+          <w:szCs w:val="28"/>
+        </w:rPr>
+        <w:t>Ans</w:t>
+      </w:r>
+      <w:proofErr w:type="spellEnd"/>
+      <w:r>
+        <w:rPr>
+          <w:rFonts w:ascii="Times New Roman" w:hAnsi="Times New Roman" w:cs="Times New Roman"/>
+          <w:b/>
+          <w:sz w:val="28"/>
+          <w:szCs w:val="28"/>
+        </w:rPr>
+        <w:t xml:space="preserve">) </w:t>
       </w:r>
       <w:r>
         <w:rPr>
@@ -213,14 +264,25 @@
           <w:szCs w:val="28"/>
         </w:rPr>
       </w:pPr>
-      <w:r>
-        <w:rPr>
-          <w:rFonts w:ascii="Times New Roman" w:hAnsi="Times New Roman" w:cs="Times New Roman"/>
-          <w:b/>
-          <w:sz w:val="28"/>
-          <w:szCs w:val="28"/>
-        </w:rPr>
-        <w:t xml:space="preserve">Ans) </w:t>
+      <w:proofErr w:type="spellStart"/>
+      <w:r>
+        <w:rPr>
+          <w:rFonts w:ascii="Times New Roman" w:hAnsi="Times New Roman" w:cs="Times New Roman"/>
+          <w:b/>
+          <w:sz w:val="28"/>
+          <w:szCs w:val="28"/>
+        </w:rPr>
+        <w:t>Ans</w:t>
+      </w:r>
+      <w:proofErr w:type="spellEnd"/>
+      <w:r>
+        <w:rPr>
+          <w:rFonts w:ascii="Times New Roman" w:hAnsi="Times New Roman" w:cs="Times New Roman"/>
+          <w:b/>
+          <w:sz w:val="28"/>
+          <w:szCs w:val="28"/>
+        </w:rPr>
+        <w:t xml:space="preserve">) </w:t>
       </w:r>
       <w:r>
         <w:rPr>
@@ -229,6 +291,416 @@
           <w:szCs w:val="28"/>
         </w:rPr>
         <w:t>Yes</w:t>
+      </w:r>
+    </w:p>
+    <w:p>
+      <w:pPr>
+        <w:rPr>
+          <w:rFonts w:ascii="Times New Roman" w:hAnsi="Times New Roman" w:cs="Times New Roman"/>
+          <w:sz w:val="28"/>
+          <w:szCs w:val="28"/>
+        </w:rPr>
+      </w:pPr>
+    </w:p>
+    <w:p>
+      <w:pPr>
+        <w:rPr>
+          <w:rFonts w:ascii="Times New Roman" w:hAnsi="Times New Roman" w:cs="Times New Roman"/>
+          <w:sz w:val="28"/>
+          <w:szCs w:val="28"/>
+        </w:rPr>
+      </w:pPr>
+    </w:p>
+    <w:p>
+      <w:pPr>
+        <w:rPr>
+          <w:rFonts w:ascii="Times New Roman" w:hAnsi="Times New Roman" w:cs="Times New Roman"/>
+          <w:sz w:val="28"/>
+          <w:szCs w:val="28"/>
+        </w:rPr>
+      </w:pPr>
+    </w:p>
+    <w:p>
+      <w:pPr>
+        <w:rPr>
+          <w:rFonts w:ascii="Times New Roman" w:hAnsi="Times New Roman" w:cs="Times New Roman"/>
+          <w:sz w:val="28"/>
+          <w:szCs w:val="28"/>
+        </w:rPr>
+      </w:pPr>
+    </w:p>
+    <w:p>
+      <w:pPr>
+        <w:rPr>
+          <w:rFonts w:ascii="Times New Roman" w:hAnsi="Times New Roman" w:cs="Times New Roman"/>
+          <w:sz w:val="28"/>
+          <w:szCs w:val="28"/>
+        </w:rPr>
+      </w:pPr>
+    </w:p>
+    <w:p>
+      <w:pPr>
+        <w:rPr>
+          <w:rFonts w:ascii="Times New Roman" w:hAnsi="Times New Roman" w:cs="Times New Roman"/>
+          <w:sz w:val="28"/>
+          <w:szCs w:val="28"/>
+        </w:rPr>
+      </w:pPr>
+    </w:p>
+    <w:p>
+      <w:pPr>
+        <w:rPr>
+          <w:rFonts w:ascii="Times New Roman" w:hAnsi="Times New Roman" w:cs="Times New Roman"/>
+          <w:sz w:val="28"/>
+          <w:szCs w:val="28"/>
+        </w:rPr>
+      </w:pPr>
+    </w:p>
+    <w:p>
+      <w:pPr>
+        <w:rPr>
+          <w:rFonts w:ascii="Times New Roman" w:hAnsi="Times New Roman" w:cs="Times New Roman"/>
+          <w:sz w:val="28"/>
+          <w:szCs w:val="28"/>
+        </w:rPr>
+      </w:pPr>
+    </w:p>
+    <w:p>
+      <w:pPr>
+        <w:rPr>
+          <w:rFonts w:ascii="Times New Roman" w:hAnsi="Times New Roman" w:cs="Times New Roman"/>
+          <w:sz w:val="28"/>
+          <w:szCs w:val="28"/>
+        </w:rPr>
+      </w:pPr>
+    </w:p>
+    <w:p>
+      <w:pPr>
+        <w:rPr>
+          <w:rFonts w:ascii="Times New Roman" w:hAnsi="Times New Roman" w:cs="Times New Roman"/>
+          <w:b/>
+          <w:sz w:val="28"/>
+          <w:szCs w:val="28"/>
+          <w:u w:val="single"/>
+        </w:rPr>
+      </w:pPr>
+      <w:r>
+        <w:rPr>
+          <w:rFonts w:ascii="Times New Roman" w:hAnsi="Times New Roman" w:cs="Times New Roman"/>
+          <w:b/>
+          <w:sz w:val="28"/>
+          <w:szCs w:val="28"/>
+          <w:u w:val="single"/>
+        </w:rPr>
+        <w:lastRenderedPageBreak/>
+        <w:t>Task-2-Reflection:</w:t>
+      </w:r>
+    </w:p>
+    <w:p>
+      <w:pPr>
+        <w:rPr>
+          <w:rFonts w:ascii="Times New Roman" w:hAnsi="Times New Roman" w:cs="Times New Roman"/>
+          <w:b/>
+          <w:sz w:val="28"/>
+          <w:szCs w:val="28"/>
+        </w:rPr>
+      </w:pPr>
+      <w:r>
+        <w:rPr>
+          <w:rFonts w:ascii="Times New Roman" w:hAnsi="Times New Roman" w:cs="Times New Roman"/>
+          <w:b/>
+          <w:sz w:val="28"/>
+          <w:szCs w:val="28"/>
+        </w:rPr>
+        <w:t xml:space="preserve">1) </w:t>
+      </w:r>
+      <w:r>
+        <w:rPr>
+          <w:rFonts w:ascii="Times New Roman" w:hAnsi="Times New Roman" w:cs="Times New Roman"/>
+          <w:b/>
+          <w:sz w:val="28"/>
+          <w:szCs w:val="28"/>
+        </w:rPr>
+        <w:t xml:space="preserve">How does </w:t>
+      </w:r>
+      <w:proofErr w:type="spellStart"/>
+      <w:r>
+        <w:rPr>
+          <w:rFonts w:ascii="Times New Roman" w:hAnsi="Times New Roman" w:cs="Times New Roman"/>
+          <w:b/>
+          <w:sz w:val="28"/>
+          <w:szCs w:val="28"/>
+        </w:rPr>
+        <w:t>app.route</w:t>
+      </w:r>
+      <w:proofErr w:type="spellEnd"/>
+      <w:r>
+        <w:rPr>
+          <w:rFonts w:ascii="Times New Roman" w:hAnsi="Times New Roman" w:cs="Times New Roman"/>
+          <w:b/>
+          <w:sz w:val="28"/>
+          <w:szCs w:val="28"/>
+        </w:rPr>
+        <w:t xml:space="preserve"> work?</w:t>
+      </w:r>
+    </w:p>
+    <w:p>
+      <w:pPr>
+        <w:rPr>
+          <w:rFonts w:ascii="Times New Roman" w:hAnsi="Times New Roman" w:cs="Times New Roman"/>
+          <w:sz w:val="28"/>
+          <w:szCs w:val="28"/>
+        </w:rPr>
+      </w:pPr>
+      <w:proofErr w:type="spellStart"/>
+      <w:r>
+        <w:rPr>
+          <w:rFonts w:ascii="Times New Roman" w:hAnsi="Times New Roman" w:cs="Times New Roman"/>
+          <w:b/>
+          <w:sz w:val="28"/>
+          <w:szCs w:val="28"/>
+        </w:rPr>
+        <w:t>Ans</w:t>
+      </w:r>
+      <w:proofErr w:type="spellEnd"/>
+      <w:r>
+        <w:rPr>
+          <w:rFonts w:ascii="Times New Roman" w:hAnsi="Times New Roman" w:cs="Times New Roman"/>
+          <w:b/>
+          <w:sz w:val="28"/>
+          <w:szCs w:val="28"/>
+        </w:rPr>
+        <w:t xml:space="preserve">) </w:t>
+      </w:r>
+      <w:r>
+        <w:rPr>
+          <w:rFonts w:ascii="Times New Roman" w:hAnsi="Times New Roman" w:cs="Times New Roman"/>
+          <w:sz w:val="28"/>
+          <w:szCs w:val="28"/>
+        </w:rPr>
+        <w:t xml:space="preserve">If provide a route name in </w:t>
+      </w:r>
+      <w:proofErr w:type="spellStart"/>
+      <w:r>
+        <w:rPr>
+          <w:rFonts w:ascii="Times New Roman" w:hAnsi="Times New Roman" w:cs="Times New Roman"/>
+          <w:sz w:val="28"/>
+          <w:szCs w:val="28"/>
+        </w:rPr>
+        <w:t>app.route</w:t>
+      </w:r>
+      <w:proofErr w:type="spellEnd"/>
+      <w:r>
+        <w:rPr>
+          <w:rFonts w:ascii="Times New Roman" w:hAnsi="Times New Roman" w:cs="Times New Roman"/>
+          <w:sz w:val="28"/>
+          <w:szCs w:val="28"/>
+        </w:rPr>
+        <w:t xml:space="preserve">, the flask server will navigate to the specific page when we type the route name we provided in the </w:t>
+      </w:r>
+      <w:proofErr w:type="spellStart"/>
+      <w:r>
+        <w:rPr>
+          <w:rFonts w:ascii="Times New Roman" w:hAnsi="Times New Roman" w:cs="Times New Roman"/>
+          <w:sz w:val="28"/>
+          <w:szCs w:val="28"/>
+        </w:rPr>
+        <w:t>app.route</w:t>
+      </w:r>
+      <w:proofErr w:type="spellEnd"/>
+      <w:r>
+        <w:rPr>
+          <w:rFonts w:ascii="Times New Roman" w:hAnsi="Times New Roman" w:cs="Times New Roman"/>
+          <w:sz w:val="28"/>
+          <w:szCs w:val="28"/>
+        </w:rPr>
+        <w:t xml:space="preserve">. The basic function of </w:t>
+      </w:r>
+      <w:proofErr w:type="spellStart"/>
+      <w:r>
+        <w:rPr>
+          <w:rFonts w:ascii="Times New Roman" w:hAnsi="Times New Roman" w:cs="Times New Roman"/>
+          <w:sz w:val="28"/>
+          <w:szCs w:val="28"/>
+        </w:rPr>
+        <w:t>app.route</w:t>
+      </w:r>
+      <w:proofErr w:type="spellEnd"/>
+      <w:r>
+        <w:rPr>
+          <w:rFonts w:ascii="Times New Roman" w:hAnsi="Times New Roman" w:cs="Times New Roman"/>
+          <w:sz w:val="28"/>
+          <w:szCs w:val="28"/>
+        </w:rPr>
+        <w:t xml:space="preserve"> is </w:t>
+      </w:r>
+      <w:proofErr w:type="gramStart"/>
+      <w:r>
+        <w:rPr>
+          <w:rFonts w:ascii="Times New Roman" w:hAnsi="Times New Roman" w:cs="Times New Roman"/>
+          <w:sz w:val="28"/>
+          <w:szCs w:val="28"/>
+        </w:rPr>
+        <w:t>navigate</w:t>
+      </w:r>
+      <w:proofErr w:type="gramEnd"/>
+      <w:r>
+        <w:rPr>
+          <w:rFonts w:ascii="Times New Roman" w:hAnsi="Times New Roman" w:cs="Times New Roman"/>
+          <w:sz w:val="28"/>
+          <w:szCs w:val="28"/>
+        </w:rPr>
+        <w:t xml:space="preserve"> to a particular route when the user click on the provided route name.</w:t>
+      </w:r>
+    </w:p>
+    <w:p>
+      <w:pPr>
+        <w:rPr>
+          <w:rFonts w:ascii="Times New Roman" w:hAnsi="Times New Roman" w:cs="Times New Roman"/>
+          <w:sz w:val="28"/>
+          <w:szCs w:val="28"/>
+        </w:rPr>
+      </w:pPr>
+    </w:p>
+    <w:p>
+      <w:pPr>
+        <w:rPr>
+          <w:rFonts w:ascii="Times New Roman" w:hAnsi="Times New Roman" w:cs="Times New Roman"/>
+          <w:b/>
+          <w:sz w:val="28"/>
+          <w:szCs w:val="28"/>
+        </w:rPr>
+      </w:pPr>
+      <w:r>
+        <w:rPr>
+          <w:rFonts w:ascii="Times New Roman" w:hAnsi="Times New Roman" w:cs="Times New Roman"/>
+          <w:b/>
+          <w:sz w:val="28"/>
+          <w:szCs w:val="28"/>
+        </w:rPr>
+        <w:t>2) Which module in Flask is useful to render the HTML page created in the previous step?</w:t>
+      </w:r>
+    </w:p>
+    <w:p>
+      <w:pPr>
+        <w:rPr>
+          <w:rFonts w:ascii="Times New Roman" w:hAnsi="Times New Roman" w:cs="Times New Roman"/>
+          <w:sz w:val="28"/>
+          <w:szCs w:val="28"/>
+        </w:rPr>
+      </w:pPr>
+      <w:proofErr w:type="spellStart"/>
+      <w:r>
+        <w:rPr>
+          <w:rFonts w:ascii="Times New Roman" w:hAnsi="Times New Roman" w:cs="Times New Roman"/>
+          <w:b/>
+          <w:sz w:val="28"/>
+          <w:szCs w:val="28"/>
+        </w:rPr>
+        <w:t>Ans</w:t>
+      </w:r>
+      <w:proofErr w:type="spellEnd"/>
+      <w:r>
+        <w:rPr>
+          <w:rFonts w:ascii="Times New Roman" w:hAnsi="Times New Roman" w:cs="Times New Roman"/>
+          <w:b/>
+          <w:sz w:val="28"/>
+          <w:szCs w:val="28"/>
+        </w:rPr>
+        <w:t xml:space="preserve">) </w:t>
+      </w:r>
+      <w:proofErr w:type="spellStart"/>
+      <w:r>
+        <w:rPr>
+          <w:rFonts w:ascii="Times New Roman" w:hAnsi="Times New Roman" w:cs="Times New Roman"/>
+          <w:sz w:val="28"/>
+          <w:szCs w:val="28"/>
+        </w:rPr>
+        <w:t>render_template</w:t>
+      </w:r>
+      <w:proofErr w:type="spellEnd"/>
+      <w:r>
+        <w:rPr>
+          <w:rFonts w:ascii="Times New Roman" w:hAnsi="Times New Roman" w:cs="Times New Roman"/>
+          <w:sz w:val="28"/>
+          <w:szCs w:val="28"/>
+        </w:rPr>
+        <w:t xml:space="preserve"> module is used to render the HTML page created in the previous step.</w:t>
+      </w:r>
+    </w:p>
+    <w:p>
+      <w:pPr>
+        <w:rPr>
+          <w:rFonts w:ascii="Times New Roman" w:hAnsi="Times New Roman" w:cs="Times New Roman"/>
+          <w:sz w:val="28"/>
+          <w:szCs w:val="28"/>
+        </w:rPr>
+      </w:pPr>
+    </w:p>
+    <w:p>
+      <w:pPr>
+        <w:rPr>
+          <w:rFonts w:ascii="Times New Roman" w:hAnsi="Times New Roman" w:cs="Times New Roman"/>
+          <w:b/>
+          <w:sz w:val="28"/>
+          <w:szCs w:val="28"/>
+        </w:rPr>
+      </w:pPr>
+      <w:r>
+        <w:rPr>
+          <w:rFonts w:ascii="Times New Roman" w:hAnsi="Times New Roman" w:cs="Times New Roman"/>
+          <w:b/>
+          <w:sz w:val="28"/>
+          <w:szCs w:val="28"/>
+        </w:rPr>
+        <w:t>3) Where should we put the HTML file so that Flask can send it to the browser?</w:t>
+      </w:r>
+    </w:p>
+    <w:p>
+      <w:pPr>
+        <w:rPr>
+          <w:rFonts w:ascii="Times New Roman" w:hAnsi="Times New Roman" w:cs="Times New Roman"/>
+          <w:sz w:val="28"/>
+          <w:szCs w:val="28"/>
+        </w:rPr>
+      </w:pPr>
+      <w:proofErr w:type="spellStart"/>
+      <w:r>
+        <w:rPr>
+          <w:rFonts w:ascii="Times New Roman" w:hAnsi="Times New Roman" w:cs="Times New Roman"/>
+          <w:b/>
+          <w:sz w:val="28"/>
+          <w:szCs w:val="28"/>
+        </w:rPr>
+        <w:t>Ans</w:t>
+      </w:r>
+      <w:proofErr w:type="spellEnd"/>
+      <w:r>
+        <w:rPr>
+          <w:rFonts w:ascii="Times New Roman" w:hAnsi="Times New Roman" w:cs="Times New Roman"/>
+          <w:b/>
+          <w:sz w:val="28"/>
+          <w:szCs w:val="28"/>
+        </w:rPr>
+        <w:t xml:space="preserve">) </w:t>
+      </w:r>
+      <w:proofErr w:type="gramStart"/>
+      <w:r>
+        <w:rPr>
+          <w:rFonts w:ascii="Times New Roman" w:hAnsi="Times New Roman" w:cs="Times New Roman"/>
+          <w:sz w:val="28"/>
+          <w:szCs w:val="28"/>
+        </w:rPr>
+        <w:t>We</w:t>
+      </w:r>
+      <w:proofErr w:type="gramEnd"/>
+      <w:r>
+        <w:rPr>
+          <w:rFonts w:ascii="Times New Roman" w:hAnsi="Times New Roman" w:cs="Times New Roman"/>
+          <w:sz w:val="28"/>
+          <w:szCs w:val="28"/>
+        </w:rPr>
+        <w:t xml:space="preserve"> need to place out HTML files in templates folder/directory in the root flask application package.</w:t>
       </w:r>
       <w:bookmarkStart w:id="0" w:name="_GoBack"/>
       <w:bookmarkEnd w:id="0"/>

</xml_diff>

<commit_message>
Added task-3-reflection in module-8-reflection.docx
</commit_message>
<xml_diff>
--- a/module-8-reflection.docx
+++ b/module-8-reflection.docx
@@ -50,51 +50,22 @@
           <w:szCs w:val="28"/>
         </w:rPr>
       </w:pPr>
-      <w:proofErr w:type="spellStart"/>
-      <w:r>
-        <w:rPr>
-          <w:rFonts w:ascii="Times New Roman" w:hAnsi="Times New Roman" w:cs="Times New Roman"/>
-          <w:b/>
-          <w:sz w:val="28"/>
-          <w:szCs w:val="28"/>
-        </w:rPr>
-        <w:t>Ans</w:t>
-      </w:r>
-      <w:proofErr w:type="spellEnd"/>
-      <w:r>
-        <w:rPr>
-          <w:rFonts w:ascii="Times New Roman" w:hAnsi="Times New Roman" w:cs="Times New Roman"/>
-          <w:b/>
-          <w:sz w:val="28"/>
-          <w:szCs w:val="28"/>
-        </w:rPr>
-        <w:t xml:space="preserve">) </w:t>
-      </w:r>
-      <w:r>
-        <w:rPr>
-          <w:rFonts w:ascii="Times New Roman" w:hAnsi="Times New Roman" w:cs="Times New Roman"/>
-          <w:sz w:val="28"/>
-          <w:szCs w:val="28"/>
-        </w:rPr>
-        <w:t>An ideal bootstrap grid for a web page that has a title and a registration form is dividing the grid into col-6</w:t>
-      </w:r>
-      <w:proofErr w:type="gramStart"/>
-      <w:r>
-        <w:rPr>
-          <w:rFonts w:ascii="Times New Roman" w:hAnsi="Times New Roman" w:cs="Times New Roman"/>
-          <w:sz w:val="28"/>
-          <w:szCs w:val="28"/>
-        </w:rPr>
-        <w:t>,col</w:t>
-      </w:r>
-      <w:proofErr w:type="gramEnd"/>
-      <w:r>
-        <w:rPr>
-          <w:rFonts w:ascii="Times New Roman" w:hAnsi="Times New Roman" w:cs="Times New Roman"/>
-          <w:sz w:val="28"/>
-          <w:szCs w:val="28"/>
-        </w:rPr>
-        <w:t>-3,col-3.</w:t>
+      <w:r>
+        <w:rPr>
+          <w:rFonts w:ascii="Times New Roman" w:hAnsi="Times New Roman" w:cs="Times New Roman"/>
+          <w:b/>
+          <w:sz w:val="28"/>
+          <w:szCs w:val="28"/>
+        </w:rPr>
+        <w:t xml:space="preserve">Ans) </w:t>
+      </w:r>
+      <w:r>
+        <w:rPr>
+          <w:rFonts w:ascii="Times New Roman" w:hAnsi="Times New Roman" w:cs="Times New Roman"/>
+          <w:sz w:val="28"/>
+          <w:szCs w:val="28"/>
+        </w:rPr>
+        <w:t>An ideal bootstrap grid for a web page that has a title and a registration form is dividing the grid into col-6,col-3,col-3.</w:t>
       </w:r>
     </w:p>
     <w:p>
@@ -134,25 +105,14 @@
           <w:szCs w:val="28"/>
         </w:rPr>
       </w:pPr>
-      <w:proofErr w:type="spellStart"/>
-      <w:r>
-        <w:rPr>
-          <w:rFonts w:ascii="Times New Roman" w:hAnsi="Times New Roman" w:cs="Times New Roman"/>
-          <w:b/>
-          <w:sz w:val="28"/>
-          <w:szCs w:val="28"/>
-        </w:rPr>
-        <w:t>Ans</w:t>
-      </w:r>
-      <w:proofErr w:type="spellEnd"/>
-      <w:r>
-        <w:rPr>
-          <w:rFonts w:ascii="Times New Roman" w:hAnsi="Times New Roman" w:cs="Times New Roman"/>
-          <w:b/>
-          <w:sz w:val="28"/>
-          <w:szCs w:val="28"/>
-        </w:rPr>
-        <w:t xml:space="preserve">) </w:t>
+      <w:r>
+        <w:rPr>
+          <w:rFonts w:ascii="Times New Roman" w:hAnsi="Times New Roman" w:cs="Times New Roman"/>
+          <w:b/>
+          <w:sz w:val="28"/>
+          <w:szCs w:val="28"/>
+        </w:rPr>
+        <w:t xml:space="preserve">Ans) </w:t>
       </w:r>
       <w:r>
         <w:rPr>
@@ -199,25 +159,14 @@
           <w:szCs w:val="28"/>
         </w:rPr>
       </w:pPr>
-      <w:proofErr w:type="spellStart"/>
-      <w:r>
-        <w:rPr>
-          <w:rFonts w:ascii="Times New Roman" w:hAnsi="Times New Roman" w:cs="Times New Roman"/>
-          <w:b/>
-          <w:sz w:val="28"/>
-          <w:szCs w:val="28"/>
-        </w:rPr>
-        <w:t>Ans</w:t>
-      </w:r>
-      <w:proofErr w:type="spellEnd"/>
-      <w:r>
-        <w:rPr>
-          <w:rFonts w:ascii="Times New Roman" w:hAnsi="Times New Roman" w:cs="Times New Roman"/>
-          <w:b/>
-          <w:sz w:val="28"/>
-          <w:szCs w:val="28"/>
-        </w:rPr>
-        <w:t xml:space="preserve">) </w:t>
+      <w:r>
+        <w:rPr>
+          <w:rFonts w:ascii="Times New Roman" w:hAnsi="Times New Roman" w:cs="Times New Roman"/>
+          <w:b/>
+          <w:sz w:val="28"/>
+          <w:szCs w:val="28"/>
+        </w:rPr>
+        <w:t xml:space="preserve">Ans) </w:t>
       </w:r>
       <w:r>
         <w:rPr>
@@ -264,25 +213,14 @@
           <w:szCs w:val="28"/>
         </w:rPr>
       </w:pPr>
-      <w:proofErr w:type="spellStart"/>
-      <w:r>
-        <w:rPr>
-          <w:rFonts w:ascii="Times New Roman" w:hAnsi="Times New Roman" w:cs="Times New Roman"/>
-          <w:b/>
-          <w:sz w:val="28"/>
-          <w:szCs w:val="28"/>
-        </w:rPr>
-        <w:t>Ans</w:t>
-      </w:r>
-      <w:proofErr w:type="spellEnd"/>
-      <w:r>
-        <w:rPr>
-          <w:rFonts w:ascii="Times New Roman" w:hAnsi="Times New Roman" w:cs="Times New Roman"/>
-          <w:b/>
-          <w:sz w:val="28"/>
-          <w:szCs w:val="28"/>
-        </w:rPr>
-        <w:t xml:space="preserve">) </w:t>
+      <w:r>
+        <w:rPr>
+          <w:rFonts w:ascii="Times New Roman" w:hAnsi="Times New Roman" w:cs="Times New Roman"/>
+          <w:b/>
+          <w:sz w:val="28"/>
+          <w:szCs w:val="28"/>
+        </w:rPr>
+        <w:t xml:space="preserve">Ans) </w:t>
       </w:r>
       <w:r>
         <w:rPr>
@@ -421,136 +359,33 @@
           <w:sz w:val="28"/>
           <w:szCs w:val="28"/>
         </w:rPr>
-        <w:t xml:space="preserve">How does </w:t>
-      </w:r>
-      <w:proofErr w:type="spellStart"/>
-      <w:r>
-        <w:rPr>
-          <w:rFonts w:ascii="Times New Roman" w:hAnsi="Times New Roman" w:cs="Times New Roman"/>
-          <w:b/>
-          <w:sz w:val="28"/>
-          <w:szCs w:val="28"/>
-        </w:rPr>
-        <w:t>app.route</w:t>
-      </w:r>
-      <w:proofErr w:type="spellEnd"/>
-      <w:r>
-        <w:rPr>
-          <w:rFonts w:ascii="Times New Roman" w:hAnsi="Times New Roman" w:cs="Times New Roman"/>
-          <w:b/>
-          <w:sz w:val="28"/>
-          <w:szCs w:val="28"/>
-        </w:rPr>
-        <w:t xml:space="preserve"> work?</w:t>
-      </w:r>
-    </w:p>
-    <w:p>
-      <w:pPr>
-        <w:rPr>
-          <w:rFonts w:ascii="Times New Roman" w:hAnsi="Times New Roman" w:cs="Times New Roman"/>
-          <w:sz w:val="28"/>
-          <w:szCs w:val="28"/>
-        </w:rPr>
-      </w:pPr>
-      <w:proofErr w:type="spellStart"/>
-      <w:r>
-        <w:rPr>
-          <w:rFonts w:ascii="Times New Roman" w:hAnsi="Times New Roman" w:cs="Times New Roman"/>
-          <w:b/>
-          <w:sz w:val="28"/>
-          <w:szCs w:val="28"/>
-        </w:rPr>
-        <w:t>Ans</w:t>
-      </w:r>
-      <w:proofErr w:type="spellEnd"/>
-      <w:r>
-        <w:rPr>
-          <w:rFonts w:ascii="Times New Roman" w:hAnsi="Times New Roman" w:cs="Times New Roman"/>
-          <w:b/>
-          <w:sz w:val="28"/>
-          <w:szCs w:val="28"/>
-        </w:rPr>
-        <w:t xml:space="preserve">) </w:t>
-      </w:r>
-      <w:r>
-        <w:rPr>
-          <w:rFonts w:ascii="Times New Roman" w:hAnsi="Times New Roman" w:cs="Times New Roman"/>
-          <w:sz w:val="28"/>
-          <w:szCs w:val="28"/>
-        </w:rPr>
-        <w:t xml:space="preserve">If provide a route name in </w:t>
-      </w:r>
-      <w:proofErr w:type="spellStart"/>
-      <w:r>
-        <w:rPr>
-          <w:rFonts w:ascii="Times New Roman" w:hAnsi="Times New Roman" w:cs="Times New Roman"/>
-          <w:sz w:val="28"/>
-          <w:szCs w:val="28"/>
-        </w:rPr>
-        <w:t>app.route</w:t>
-      </w:r>
-      <w:proofErr w:type="spellEnd"/>
-      <w:r>
-        <w:rPr>
-          <w:rFonts w:ascii="Times New Roman" w:hAnsi="Times New Roman" w:cs="Times New Roman"/>
-          <w:sz w:val="28"/>
-          <w:szCs w:val="28"/>
-        </w:rPr>
-        <w:t xml:space="preserve">, the flask server will navigate to the specific page when we type the route name we provided in the </w:t>
-      </w:r>
-      <w:proofErr w:type="spellStart"/>
-      <w:r>
-        <w:rPr>
-          <w:rFonts w:ascii="Times New Roman" w:hAnsi="Times New Roman" w:cs="Times New Roman"/>
-          <w:sz w:val="28"/>
-          <w:szCs w:val="28"/>
-        </w:rPr>
-        <w:t>app.route</w:t>
-      </w:r>
-      <w:proofErr w:type="spellEnd"/>
-      <w:r>
-        <w:rPr>
-          <w:rFonts w:ascii="Times New Roman" w:hAnsi="Times New Roman" w:cs="Times New Roman"/>
-          <w:sz w:val="28"/>
-          <w:szCs w:val="28"/>
-        </w:rPr>
-        <w:t xml:space="preserve">. The basic function of </w:t>
-      </w:r>
-      <w:proofErr w:type="spellStart"/>
-      <w:r>
-        <w:rPr>
-          <w:rFonts w:ascii="Times New Roman" w:hAnsi="Times New Roman" w:cs="Times New Roman"/>
-          <w:sz w:val="28"/>
-          <w:szCs w:val="28"/>
-        </w:rPr>
-        <w:t>app.route</w:t>
-      </w:r>
-      <w:proofErr w:type="spellEnd"/>
-      <w:r>
-        <w:rPr>
-          <w:rFonts w:ascii="Times New Roman" w:hAnsi="Times New Roman" w:cs="Times New Roman"/>
-          <w:sz w:val="28"/>
-          <w:szCs w:val="28"/>
-        </w:rPr>
-        <w:t xml:space="preserve"> is </w:t>
-      </w:r>
-      <w:proofErr w:type="gramStart"/>
-      <w:r>
-        <w:rPr>
-          <w:rFonts w:ascii="Times New Roman" w:hAnsi="Times New Roman" w:cs="Times New Roman"/>
-          <w:sz w:val="28"/>
-          <w:szCs w:val="28"/>
-        </w:rPr>
-        <w:t>navigate</w:t>
-      </w:r>
-      <w:proofErr w:type="gramEnd"/>
-      <w:r>
-        <w:rPr>
-          <w:rFonts w:ascii="Times New Roman" w:hAnsi="Times New Roman" w:cs="Times New Roman"/>
-          <w:sz w:val="28"/>
-          <w:szCs w:val="28"/>
-        </w:rPr>
-        <w:t xml:space="preserve"> to a particular route when the user click on the provided route name.</w:t>
+        <w:t>How does app.route work?</w:t>
+      </w:r>
+    </w:p>
+    <w:p>
+      <w:pPr>
+        <w:rPr>
+          <w:rFonts w:ascii="Times New Roman" w:hAnsi="Times New Roman" w:cs="Times New Roman"/>
+          <w:sz w:val="28"/>
+          <w:szCs w:val="28"/>
+        </w:rPr>
+      </w:pPr>
+      <w:r>
+        <w:rPr>
+          <w:rFonts w:ascii="Times New Roman" w:hAnsi="Times New Roman" w:cs="Times New Roman"/>
+          <w:b/>
+          <w:sz w:val="28"/>
+          <w:szCs w:val="28"/>
+        </w:rPr>
+        <w:t xml:space="preserve">Ans) </w:t>
+      </w:r>
+      <w:r>
+        <w:rPr>
+          <w:rFonts w:ascii="Times New Roman" w:hAnsi="Times New Roman" w:cs="Times New Roman"/>
+          <w:sz w:val="28"/>
+          <w:szCs w:val="28"/>
+        </w:rPr>
+        <w:t>If provide a route name in app.route, the flask server will navigate to the specific page when we type the route name we provided in the app.route. The basic function of app.route is navigate to a particular route when the user click on the provided route name.</w:t>
       </w:r>
     </w:p>
     <w:p>
@@ -589,43 +424,22 @@
           <w:szCs w:val="28"/>
         </w:rPr>
       </w:pPr>
-      <w:proofErr w:type="spellStart"/>
-      <w:r>
-        <w:rPr>
-          <w:rFonts w:ascii="Times New Roman" w:hAnsi="Times New Roman" w:cs="Times New Roman"/>
-          <w:b/>
-          <w:sz w:val="28"/>
-          <w:szCs w:val="28"/>
-        </w:rPr>
-        <w:t>Ans</w:t>
-      </w:r>
-      <w:proofErr w:type="spellEnd"/>
-      <w:r>
-        <w:rPr>
-          <w:rFonts w:ascii="Times New Roman" w:hAnsi="Times New Roman" w:cs="Times New Roman"/>
-          <w:b/>
-          <w:sz w:val="28"/>
-          <w:szCs w:val="28"/>
-        </w:rPr>
-        <w:t xml:space="preserve">) </w:t>
-      </w:r>
-      <w:proofErr w:type="spellStart"/>
-      <w:r>
-        <w:rPr>
-          <w:rFonts w:ascii="Times New Roman" w:hAnsi="Times New Roman" w:cs="Times New Roman"/>
-          <w:sz w:val="28"/>
-          <w:szCs w:val="28"/>
-        </w:rPr>
-        <w:t>render_template</w:t>
-      </w:r>
-      <w:proofErr w:type="spellEnd"/>
-      <w:r>
-        <w:rPr>
-          <w:rFonts w:ascii="Times New Roman" w:hAnsi="Times New Roman" w:cs="Times New Roman"/>
-          <w:sz w:val="28"/>
-          <w:szCs w:val="28"/>
-        </w:rPr>
-        <w:t xml:space="preserve"> module is used to render the HTML page created in the previous step.</w:t>
+      <w:r>
+        <w:rPr>
+          <w:rFonts w:ascii="Times New Roman" w:hAnsi="Times New Roman" w:cs="Times New Roman"/>
+          <w:b/>
+          <w:sz w:val="28"/>
+          <w:szCs w:val="28"/>
+        </w:rPr>
+        <w:t xml:space="preserve">Ans) </w:t>
+      </w:r>
+      <w:r>
+        <w:rPr>
+          <w:rFonts w:ascii="Times New Roman" w:hAnsi="Times New Roman" w:cs="Times New Roman"/>
+          <w:sz w:val="28"/>
+          <w:szCs w:val="28"/>
+        </w:rPr>
+        <w:t>render_template module is used to render the HTML page created in the previous step.</w:t>
       </w:r>
     </w:p>
     <w:p>
@@ -664,43 +478,278 @@
           <w:szCs w:val="28"/>
         </w:rPr>
       </w:pPr>
-      <w:proofErr w:type="spellStart"/>
-      <w:r>
-        <w:rPr>
-          <w:rFonts w:ascii="Times New Roman" w:hAnsi="Times New Roman" w:cs="Times New Roman"/>
-          <w:b/>
-          <w:sz w:val="28"/>
-          <w:szCs w:val="28"/>
-        </w:rPr>
-        <w:t>Ans</w:t>
-      </w:r>
-      <w:proofErr w:type="spellEnd"/>
-      <w:r>
-        <w:rPr>
-          <w:rFonts w:ascii="Times New Roman" w:hAnsi="Times New Roman" w:cs="Times New Roman"/>
-          <w:b/>
-          <w:sz w:val="28"/>
-          <w:szCs w:val="28"/>
-        </w:rPr>
-        <w:t xml:space="preserve">) </w:t>
-      </w:r>
-      <w:proofErr w:type="gramStart"/>
-      <w:r>
-        <w:rPr>
-          <w:rFonts w:ascii="Times New Roman" w:hAnsi="Times New Roman" w:cs="Times New Roman"/>
-          <w:sz w:val="28"/>
-          <w:szCs w:val="28"/>
-        </w:rPr>
-        <w:t>We</w:t>
-      </w:r>
-      <w:proofErr w:type="gramEnd"/>
-      <w:r>
-        <w:rPr>
-          <w:rFonts w:ascii="Times New Roman" w:hAnsi="Times New Roman" w:cs="Times New Roman"/>
-          <w:sz w:val="28"/>
-          <w:szCs w:val="28"/>
-        </w:rPr>
-        <w:t xml:space="preserve"> need to place out HTML files in templates folder/directory in the root flask application package.</w:t>
+      <w:r>
+        <w:rPr>
+          <w:rFonts w:ascii="Times New Roman" w:hAnsi="Times New Roman" w:cs="Times New Roman"/>
+          <w:b/>
+          <w:sz w:val="28"/>
+          <w:szCs w:val="28"/>
+        </w:rPr>
+        <w:t xml:space="preserve">Ans) </w:t>
+      </w:r>
+      <w:r>
+        <w:rPr>
+          <w:rFonts w:ascii="Times New Roman" w:hAnsi="Times New Roman" w:cs="Times New Roman"/>
+          <w:sz w:val="28"/>
+          <w:szCs w:val="28"/>
+        </w:rPr>
+        <w:t>We need to place out HTML files in templates folder/directory in the root flask application package.</w:t>
+      </w:r>
+    </w:p>
+    <w:p>
+      <w:pPr>
+        <w:rPr>
+          <w:rFonts w:ascii="Times New Roman" w:hAnsi="Times New Roman" w:cs="Times New Roman"/>
+          <w:sz w:val="28"/>
+          <w:szCs w:val="28"/>
+        </w:rPr>
+      </w:pPr>
+    </w:p>
+    <w:p>
+      <w:pPr>
+        <w:rPr>
+          <w:rFonts w:ascii="Times New Roman" w:hAnsi="Times New Roman" w:cs="Times New Roman"/>
+          <w:sz w:val="28"/>
+          <w:szCs w:val="28"/>
+        </w:rPr>
+      </w:pPr>
+    </w:p>
+    <w:p>
+      <w:pPr>
+        <w:rPr>
+          <w:rFonts w:ascii="Times New Roman" w:hAnsi="Times New Roman" w:cs="Times New Roman"/>
+          <w:sz w:val="28"/>
+          <w:szCs w:val="28"/>
+        </w:rPr>
+      </w:pPr>
+    </w:p>
+    <w:p>
+      <w:pPr>
+        <w:rPr>
+          <w:rFonts w:ascii="Times New Roman" w:hAnsi="Times New Roman" w:cs="Times New Roman"/>
+          <w:sz w:val="28"/>
+          <w:szCs w:val="28"/>
+        </w:rPr>
+      </w:pPr>
+    </w:p>
+    <w:p>
+      <w:pPr>
+        <w:rPr>
+          <w:rFonts w:ascii="Times New Roman" w:hAnsi="Times New Roman" w:cs="Times New Roman"/>
+          <w:sz w:val="28"/>
+          <w:szCs w:val="28"/>
+        </w:rPr>
+      </w:pPr>
+    </w:p>
+    <w:p>
+      <w:pPr>
+        <w:rPr>
+          <w:rFonts w:ascii="Times New Roman" w:hAnsi="Times New Roman" w:cs="Times New Roman"/>
+          <w:sz w:val="28"/>
+          <w:szCs w:val="28"/>
+        </w:rPr>
+      </w:pPr>
+    </w:p>
+    <w:p>
+      <w:pPr>
+        <w:rPr>
+          <w:rFonts w:ascii="Times New Roman" w:hAnsi="Times New Roman" w:cs="Times New Roman"/>
+          <w:sz w:val="28"/>
+          <w:szCs w:val="28"/>
+        </w:rPr>
+      </w:pPr>
+    </w:p>
+    <w:p>
+      <w:pPr>
+        <w:rPr>
+          <w:rFonts w:ascii="Times New Roman" w:hAnsi="Times New Roman" w:cs="Times New Roman"/>
+          <w:sz w:val="28"/>
+          <w:szCs w:val="28"/>
+        </w:rPr>
+      </w:pPr>
+    </w:p>
+    <w:p>
+      <w:pPr>
+        <w:rPr>
+          <w:rFonts w:ascii="Times New Roman" w:hAnsi="Times New Roman" w:cs="Times New Roman"/>
+          <w:sz w:val="28"/>
+          <w:szCs w:val="28"/>
+        </w:rPr>
+      </w:pPr>
+    </w:p>
+    <w:p>
+      <w:pPr>
+        <w:rPr>
+          <w:rFonts w:ascii="Times New Roman" w:hAnsi="Times New Roman" w:cs="Times New Roman"/>
+          <w:b/>
+          <w:sz w:val="28"/>
+          <w:szCs w:val="28"/>
+          <w:u w:val="single"/>
+        </w:rPr>
+      </w:pPr>
+      <w:r>
+        <w:rPr>
+          <w:rFonts w:ascii="Times New Roman" w:hAnsi="Times New Roman" w:cs="Times New Roman"/>
+          <w:b/>
+          <w:sz w:val="28"/>
+          <w:szCs w:val="28"/>
+          <w:u w:val="single"/>
+        </w:rPr>
+        <w:lastRenderedPageBreak/>
+        <w:t>Task-3-Reflection:</w:t>
+      </w:r>
+    </w:p>
+    <w:p>
+      <w:pPr>
+        <w:rPr>
+          <w:rFonts w:ascii="Times New Roman" w:hAnsi="Times New Roman" w:cs="Times New Roman"/>
+          <w:b/>
+          <w:sz w:val="28"/>
+          <w:szCs w:val="28"/>
+        </w:rPr>
+      </w:pPr>
+      <w:r>
+        <w:rPr>
+          <w:rFonts w:ascii="Times New Roman" w:hAnsi="Times New Roman" w:cs="Times New Roman"/>
+          <w:b/>
+          <w:sz w:val="28"/>
+          <w:szCs w:val="28"/>
+        </w:rPr>
+        <w:t>1) How do we differentiate between GET and POST requests using app.route?</w:t>
+      </w:r>
+    </w:p>
+    <w:p>
+      <w:pPr>
+        <w:rPr>
+          <w:rFonts w:ascii="Times New Roman" w:hAnsi="Times New Roman" w:cs="Times New Roman"/>
+          <w:sz w:val="28"/>
+          <w:szCs w:val="28"/>
+        </w:rPr>
+      </w:pPr>
+      <w:r>
+        <w:rPr>
+          <w:rFonts w:ascii="Times New Roman" w:hAnsi="Times New Roman" w:cs="Times New Roman"/>
+          <w:b/>
+          <w:sz w:val="28"/>
+          <w:szCs w:val="28"/>
+        </w:rPr>
+        <w:t xml:space="preserve">Ans) </w:t>
+      </w:r>
+      <w:r>
+        <w:rPr>
+          <w:rFonts w:ascii="Times New Roman" w:hAnsi="Times New Roman" w:cs="Times New Roman"/>
+          <w:sz w:val="28"/>
+          <w:szCs w:val="28"/>
+        </w:rPr>
+        <w:t>The GET method is used to get the data without changing anything. The POST method is used to submit the form data to the Flask server.</w:t>
+      </w:r>
+    </w:p>
+    <w:p>
+      <w:pPr>
+        <w:rPr>
+          <w:rFonts w:ascii="Times New Roman" w:hAnsi="Times New Roman" w:cs="Times New Roman"/>
+          <w:sz w:val="28"/>
+          <w:szCs w:val="28"/>
+        </w:rPr>
+      </w:pPr>
+    </w:p>
+    <w:p>
+      <w:pPr>
+        <w:rPr>
+          <w:rFonts w:ascii="Times New Roman" w:hAnsi="Times New Roman" w:cs="Times New Roman"/>
+          <w:b/>
+          <w:sz w:val="28"/>
+          <w:szCs w:val="28"/>
+        </w:rPr>
+      </w:pPr>
+      <w:r>
+        <w:rPr>
+          <w:rFonts w:ascii="Times New Roman" w:hAnsi="Times New Roman" w:cs="Times New Roman"/>
+          <w:b/>
+          <w:sz w:val="28"/>
+          <w:szCs w:val="28"/>
+        </w:rPr>
+        <w:t>2) Which object in Flask provides access to the form fields submitted from the browser?</w:t>
+      </w:r>
+    </w:p>
+    <w:p>
+      <w:pPr>
+        <w:rPr>
+          <w:rFonts w:ascii="Times New Roman" w:hAnsi="Times New Roman" w:cs="Times New Roman"/>
+          <w:sz w:val="28"/>
+          <w:szCs w:val="28"/>
+        </w:rPr>
+      </w:pPr>
+      <w:r>
+        <w:rPr>
+          <w:rFonts w:ascii="Times New Roman" w:hAnsi="Times New Roman" w:cs="Times New Roman"/>
+          <w:b/>
+          <w:sz w:val="28"/>
+          <w:szCs w:val="28"/>
+        </w:rPr>
+        <w:t xml:space="preserve">Ans) </w:t>
+      </w:r>
+      <w:r>
+        <w:rPr>
+          <w:rFonts w:ascii="Times New Roman" w:hAnsi="Times New Roman" w:cs="Times New Roman"/>
+          <w:sz w:val="28"/>
+          <w:szCs w:val="28"/>
+        </w:rPr>
+        <w:t>request object provides access to the form fields submitted from the browser.</w:t>
+      </w:r>
+    </w:p>
+    <w:p>
+      <w:pPr>
+        <w:rPr>
+          <w:rFonts w:ascii="Times New Roman" w:hAnsi="Times New Roman" w:cs="Times New Roman"/>
+          <w:sz w:val="28"/>
+          <w:szCs w:val="28"/>
+        </w:rPr>
+      </w:pPr>
+    </w:p>
+    <w:p>
+      <w:pPr>
+        <w:rPr>
+          <w:rFonts w:ascii="Times New Roman" w:hAnsi="Times New Roman" w:cs="Times New Roman"/>
+          <w:b/>
+          <w:sz w:val="28"/>
+          <w:szCs w:val="28"/>
+        </w:rPr>
+      </w:pPr>
+      <w:r>
+        <w:rPr>
+          <w:rFonts w:ascii="Times New Roman" w:hAnsi="Times New Roman" w:cs="Times New Roman"/>
+          <w:b/>
+          <w:sz w:val="28"/>
+          <w:szCs w:val="28"/>
+        </w:rPr>
+        <w:t>3) How to render the form data on the webpage that is sent as a response?</w:t>
+      </w:r>
+    </w:p>
+    <w:p>
+      <w:pPr>
+        <w:rPr>
+          <w:rFonts w:ascii="Times New Roman" w:hAnsi="Times New Roman" w:cs="Times New Roman"/>
+          <w:sz w:val="28"/>
+          <w:szCs w:val="28"/>
+        </w:rPr>
+      </w:pPr>
+      <w:r>
+        <w:rPr>
+          <w:rFonts w:ascii="Times New Roman" w:hAnsi="Times New Roman" w:cs="Times New Roman"/>
+          <w:b/>
+          <w:sz w:val="28"/>
+          <w:szCs w:val="28"/>
+        </w:rPr>
+        <w:t xml:space="preserve">Ans) </w:t>
+      </w:r>
+      <w:r>
+        <w:rPr>
+          <w:rFonts w:ascii="Times New Roman" w:hAnsi="Times New Roman" w:cs="Times New Roman"/>
+          <w:sz w:val="28"/>
+          <w:szCs w:val="28"/>
+        </w:rPr>
+        <w:t>The form data is sent to flask server using POST method. By using request object in flask we get the form data response and store it in a variable. After that we can display the form data in the web browser.</w:t>
       </w:r>
       <w:bookmarkStart w:id="0" w:name="_GoBack"/>
       <w:bookmarkEnd w:id="0"/>

</xml_diff>